<commit_message>
Set service documentation and tmp file?
nag edit ra ko sa documentation pero wala ko kabalo ani sa tmp? nisuway ko run sa website nato sa akoa pero di jud mu work sa akong side
</commit_message>
<xml_diff>
--- a/SET SERVICES DOCUMENTATION.docx
+++ b/SET SERVICES DOCUMENTATION.docx
@@ -3,11 +3,6 @@
 <w:document xmlns:wpc="http://schemas.microsoft.com/office/word/2010/wordprocessingCanvas" xmlns:cx="http://schemas.microsoft.com/office/drawing/2014/chartex" xmlns:cx1="http://schemas.microsoft.com/office/drawing/2015/9/8/chartex" xmlns:cx2="http://schemas.microsoft.com/office/drawing/2015/10/21/chartex" xmlns:cx3="http://schemas.microsoft.com/office/drawing/2016/5/9/chartex" xmlns:cx4="http://schemas.microsoft.com/office/drawing/2016/5/10/chartex" xmlns:cx5="http://schemas.microsoft.com/office/drawing/2016/5/11/chartex" xmlns:cx6="http://schemas.microsoft.com/office/drawing/2016/5/12/chartex" xmlns:cx7="http://schemas.microsoft.com/office/drawing/2016/5/13/chartex" xmlns:cx8="http://schemas.microsoft.com/office/drawing/2016/5/14/chartex" xmlns:mc="http://schemas.openxmlformats.org/markup-compatibility/2006" xmlns:aink="http://schemas.microsoft.com/office/drawing/2016/ink" xmlns:am3d="http://schemas.microsoft.com/office/drawing/2017/model3d" xmlns:o="urn:schemas-microsoft-com:office:office" xmlns:oel="http://schemas.microsoft.com/office/2019/extlst" xmlns:r="http://schemas.openxmlformats.org/officeDocument/2006/relationships" xmlns:m="http://schemas.openxmlformats.org/officeDocument/2006/math" xmlns:v="urn:schemas-microsoft-com:vml" xmlns:wp14="http://schemas.microsoft.com/office/word/2010/wordprocessingDrawing" xmlns:wp="http://schemas.openxmlformats.org/drawingml/2006/wordprocessingDrawing" xmlns:w10="urn:schemas-microsoft-com:office:word" xmlns:w="http://schemas.openxmlformats.org/wordprocessingml/2006/main" xmlns:w14="http://schemas.microsoft.com/office/word/2010/wordml" xmlns:w15="http://schemas.microsoft.com/office/word/2012/wordml" xmlns:w16cex="http://schemas.microsoft.com/office/word/2018/wordml/cex" xmlns:w16cid="http://schemas.microsoft.com/office/word/2016/wordml/cid" xmlns:w16="http://schemas.microsoft.com/office/word/2018/wordml" xmlns:w16du="http://schemas.microsoft.com/office/word/2023/wordml/word16du" xmlns:w16sdtdh="http://schemas.microsoft.com/office/word/2020/wordml/sdtdatahash" xmlns:w16sdtfl="http://schemas.microsoft.com/office/word/2024/wordml/sdtformatlock" xmlns:w16se="http://schemas.microsoft.com/office/word/2015/wordml/symex" xmlns:wpg="http://schemas.microsoft.com/office/word/2010/wordprocessingGroup" xmlns:wpi="http://schemas.microsoft.com/office/word/2010/wordprocessingInk" xmlns:wne="http://schemas.microsoft.com/office/word/2006/wordml" xmlns:wps="http://schemas.microsoft.com/office/word/2010/wordprocessingShape" mc:Ignorable="w14 w15 w16se w16cid w16 w16cex w16sdtdh w16sdtfl w16du wp14">
   <w:body>
     <w:p>
-      <w:pPr>
-        <w:rPr>
-          <w:noProof/>
-        </w:rPr>
-      </w:pPr>
       <w:r>
         <w:t>Website Project: SET Services (Student Expense Tracker)</w:t>
       </w:r>
@@ -17,20 +12,23 @@
       </w:r>
       <w:r>
         <w:br/>
-        <w:t xml:space="preserve"> Goal: Student Expense Tracker goal is to help students track their expense, this includes the income, expenses and the balance available. The website also features the summary of the </w:t>
-      </w:r>
-      <w:proofErr w:type="gramStart"/>
-      <w:r>
-        <w:t>users</w:t>
-      </w:r>
-      <w:proofErr w:type="gramEnd"/>
-      <w:r>
-        <w:t xml:space="preserve"> activity in the website and how users can be able to label their expenses in detail using the description text box. </w:t>
+        <w:t xml:space="preserve"> </w:t>
       </w:r>
       <w:r>
         <w:br/>
       </w:r>
       <w:r>
+        <w:t xml:space="preserve">Goal: </w:t>
+      </w:r>
+      <w:r>
+        <w:t xml:space="preserve"> </w:t>
+      </w:r>
+      <w:r>
+        <w:t>The Student Expense Tracker is designed to help students keep track of their money by recording their income, expenses, and remaining balance. The website shows a summary of the user’s activities and allows them to organize their income and expenses into different categories based on their purpose. It also includes a description section where users can add details to each transaction, making it easier to remember where their money went. Overall, the system helps students become more aware of their spending habits and manage their finances better.</w:t>
+      </w:r>
+    </w:p>
+    <w:p>
+      <w:r>
         <w:br/>
       </w:r>
       <w:r>
@@ -50,7 +48,7 @@
           <w:noProof/>
         </w:rPr>
         <w:drawing>
-          <wp:inline distT="0" distB="0" distL="0" distR="0" wp14:anchorId="4E188140" wp14:editId="1D234C4B">
+          <wp:inline distT="0" distB="0" distL="0" distR="0" wp14:anchorId="4E188140" wp14:editId="38041DF9">
             <wp:extent cx="5934710" cy="3684905"/>
             <wp:effectExtent l="0" t="0" r="8890" b="0"/>
             <wp:docPr id="134151610" name="Picture 4"/>
@@ -541,7 +539,7 @@
         </w:rPr>
         <w:lastRenderedPageBreak/>
         <w:drawing>
-          <wp:inline distT="0" distB="0" distL="0" distR="0" wp14:anchorId="19FE7720" wp14:editId="329F5986">
+          <wp:inline distT="0" distB="0" distL="0" distR="0" wp14:anchorId="19FE7720" wp14:editId="6A92E1A5">
             <wp:extent cx="5943600" cy="2637790"/>
             <wp:effectExtent l="0" t="0" r="0" b="0"/>
             <wp:docPr id="832473944" name="Picture 11"/>
@@ -619,18 +617,18 @@
           <w:noProof/>
         </w:rPr>
         <w:drawing>
-          <wp:anchor distT="0" distB="0" distL="114300" distR="114300" simplePos="0" relativeHeight="251662336" behindDoc="1" locked="0" layoutInCell="1" allowOverlap="1" wp14:anchorId="2A00F93A" wp14:editId="0FF4D912">
+          <wp:anchor distT="0" distB="0" distL="114300" distR="114300" simplePos="0" relativeHeight="251661312" behindDoc="1" locked="0" layoutInCell="1" allowOverlap="1" wp14:anchorId="539891C8" wp14:editId="0177D408">
             <wp:simplePos x="0" y="0"/>
             <wp:positionH relativeFrom="margin">
-              <wp:align>right</wp:align>
+              <wp:posOffset>266065</wp:posOffset>
             </wp:positionH>
             <wp:positionV relativeFrom="paragraph">
-              <wp:posOffset>12609</wp:posOffset>
+              <wp:posOffset>13970</wp:posOffset>
             </wp:positionV>
-            <wp:extent cx="1814195" cy="1538605"/>
-            <wp:effectExtent l="0" t="0" r="0" b="4445"/>
+            <wp:extent cx="1988185" cy="2292985"/>
+            <wp:effectExtent l="0" t="0" r="0" b="0"/>
             <wp:wrapNone/>
-            <wp:docPr id="1843436078" name="Picture 16"/>
+            <wp:docPr id="1588165592" name="Picture 14"/>
             <wp:cNvGraphicFramePr>
               <a:graphicFrameLocks xmlns:a="http://schemas.openxmlformats.org/drawingml/2006/main" noChangeAspect="1"/>
             </wp:cNvGraphicFramePr>
@@ -638,7 +636,7 @@
               <a:graphicData uri="http://schemas.openxmlformats.org/drawingml/2006/picture">
                 <pic:pic xmlns:pic="http://schemas.openxmlformats.org/drawingml/2006/picture">
                   <pic:nvPicPr>
-                    <pic:cNvPr id="0" name="Picture 16"/>
+                    <pic:cNvPr id="0" name="Picture 14"/>
                     <pic:cNvPicPr>
                       <a:picLocks noChangeAspect="1" noChangeArrowheads="1"/>
                     </pic:cNvPicPr>
@@ -659,7 +657,7 @@
                   <pic:spPr bwMode="auto">
                     <a:xfrm>
                       <a:off x="0" y="0"/>
-                      <a:ext cx="1814195" cy="1538605"/>
+                      <a:ext cx="1988185" cy="2292985"/>
                     </a:xfrm>
                     <a:prstGeom prst="rect">
                       <a:avLst/>
@@ -680,18 +678,18 @@
           <w:noProof/>
         </w:rPr>
         <w:drawing>
-          <wp:anchor distT="0" distB="0" distL="114300" distR="114300" simplePos="0" relativeHeight="251661312" behindDoc="1" locked="0" layoutInCell="1" allowOverlap="1" wp14:anchorId="539891C8" wp14:editId="18082D81">
+          <wp:anchor distT="0" distB="0" distL="114300" distR="114300" simplePos="0" relativeHeight="251662336" behindDoc="1" locked="0" layoutInCell="1" allowOverlap="1" wp14:anchorId="2A00F93A" wp14:editId="1CBC4AB2">
             <wp:simplePos x="0" y="0"/>
             <wp:positionH relativeFrom="margin">
-              <wp:posOffset>-635</wp:posOffset>
+              <wp:posOffset>3494405</wp:posOffset>
             </wp:positionH>
             <wp:positionV relativeFrom="paragraph">
-              <wp:posOffset>26670</wp:posOffset>
+              <wp:posOffset>62865</wp:posOffset>
             </wp:positionV>
-            <wp:extent cx="1988185" cy="2292985"/>
-            <wp:effectExtent l="0" t="0" r="0" b="0"/>
+            <wp:extent cx="1814195" cy="1538605"/>
+            <wp:effectExtent l="0" t="0" r="0" b="4445"/>
             <wp:wrapNone/>
-            <wp:docPr id="1588165592" name="Picture 14"/>
+            <wp:docPr id="1843436078" name="Picture 16"/>
             <wp:cNvGraphicFramePr>
               <a:graphicFrameLocks xmlns:a="http://schemas.openxmlformats.org/drawingml/2006/main" noChangeAspect="1"/>
             </wp:cNvGraphicFramePr>
@@ -699,7 +697,7 @@
               <a:graphicData uri="http://schemas.openxmlformats.org/drawingml/2006/picture">
                 <pic:pic xmlns:pic="http://schemas.openxmlformats.org/drawingml/2006/picture">
                   <pic:nvPicPr>
-                    <pic:cNvPr id="0" name="Picture 14"/>
+                    <pic:cNvPr id="0" name="Picture 16"/>
                     <pic:cNvPicPr>
                       <a:picLocks noChangeAspect="1" noChangeArrowheads="1"/>
                     </pic:cNvPicPr>
@@ -720,7 +718,7 @@
                   <pic:spPr bwMode="auto">
                     <a:xfrm>
                       <a:off x="0" y="0"/>
-                      <a:ext cx="1988185" cy="2292985"/>
+                      <a:ext cx="1814195" cy="1538605"/>
                     </a:xfrm>
                     <a:prstGeom prst="rect">
                       <a:avLst/>
@@ -1099,16 +1097,16 @@
         </w:rPr>
         <w:lastRenderedPageBreak/>
         <w:drawing>
-          <wp:anchor distT="0" distB="0" distL="114300" distR="114300" simplePos="0" relativeHeight="251664384" behindDoc="1" locked="0" layoutInCell="1" allowOverlap="1" wp14:anchorId="687F3F6A" wp14:editId="7B15CE5D">
+          <wp:anchor distT="0" distB="0" distL="114300" distR="114300" simplePos="0" relativeHeight="251664384" behindDoc="1" locked="0" layoutInCell="1" allowOverlap="1" wp14:anchorId="687F3F6A" wp14:editId="7996C5D6">
             <wp:simplePos x="0" y="0"/>
             <wp:positionH relativeFrom="column">
-              <wp:posOffset>914401</wp:posOffset>
+              <wp:posOffset>1236457</wp:posOffset>
             </wp:positionH>
             <wp:positionV relativeFrom="paragraph">
-              <wp:posOffset>450318</wp:posOffset>
+              <wp:posOffset>-472739</wp:posOffset>
             </wp:positionV>
-            <wp:extent cx="4267200" cy="7779281"/>
-            <wp:effectExtent l="0" t="0" r="0" b="0"/>
+            <wp:extent cx="5074024" cy="9250739"/>
+            <wp:effectExtent l="0" t="0" r="0" b="7620"/>
             <wp:wrapNone/>
             <wp:docPr id="1206142559" name="Picture 20"/>
             <wp:cNvGraphicFramePr>
@@ -1139,7 +1137,7 @@
                   <pic:spPr bwMode="auto">
                     <a:xfrm>
                       <a:off x="0" y="0"/>
-                      <a:ext cx="4275240" cy="7793938"/>
+                      <a:ext cx="5074024" cy="9250739"/>
                     </a:xfrm>
                     <a:prstGeom prst="rect">
                       <a:avLst/>
@@ -1790,7 +1788,6 @@
   <w:style w:type="character" w:default="1" w:styleId="DefaultParagraphFont">
     <w:name w:val="Default Paragraph Font"/>
     <w:uiPriority w:val="1"/>
-    <w:semiHidden/>
     <w:unhideWhenUsed/>
   </w:style>
   <w:style w:type="table" w:default="1" w:styleId="TableNormal">

</xml_diff>